<commit_message>
remove plants collections fully
</commit_message>
<xml_diff>
--- a/PlantPal(1).docx
+++ b/PlantPal(1).docx
@@ -92,7 +92,6 @@
                         <w:szCs w:val="88"/>
                       </w:rPr>
                     </w:pPr>
-                    <w:proofErr w:type="spellStart"/>
                     <w:r>
                       <w:rPr>
                         <w:rFonts w:asciiTheme="majorHAnsi" w:eastAsiaTheme="majorEastAsia" w:hAnsiTheme="majorHAnsi" w:cstheme="majorBidi"/>
@@ -102,7 +101,6 @@
                       </w:rPr>
                       <w:t>PlantPal</w:t>
                     </w:r>
-                    <w:proofErr w:type="spellEnd"/>
                   </w:p>
                 </w:sdtContent>
               </w:sdt>
@@ -455,35 +453,7 @@
         <w:rPr>
           <w:lang w:eastAsia="nl-BE"/>
         </w:rPr>
-        <w:t xml:space="preserve">Ik bedankt Dhr. K. van </w:t>
-      </w:r>
-      <w:proofErr w:type="spellStart"/>
-      <w:r>
-        <w:rPr>
-          <w:lang w:eastAsia="nl-BE"/>
-        </w:rPr>
-        <w:t>Reck</w:t>
-      </w:r>
-      <w:proofErr w:type="spellEnd"/>
-      <w:r>
-        <w:rPr>
-          <w:lang w:eastAsia="nl-BE"/>
-        </w:rPr>
-        <w:t xml:space="preserve"> en Dhr. L. </w:t>
-      </w:r>
-      <w:proofErr w:type="spellStart"/>
-      <w:r>
-        <w:rPr>
-          <w:lang w:eastAsia="nl-BE"/>
-        </w:rPr>
-        <w:t>Sienack</w:t>
-      </w:r>
-      <w:proofErr w:type="spellEnd"/>
-      <w:r>
-        <w:rPr>
-          <w:lang w:eastAsia="nl-BE"/>
-        </w:rPr>
-        <w:t xml:space="preserve"> om me te begeleiden met het eindwerk</w:t>
+        <w:t>Ik bedank Dhr. K. van Reck en Dhr. L. Sienack om me te begeleiden met het eindwerk</w:t>
       </w:r>
       <w:r>
         <w:rPr>
@@ -520,6 +490,12 @@
           <w:lang w:eastAsia="nl-BE"/>
         </w:rPr>
         <w:t>.</w:t>
+      </w:r>
+      <w:r>
+        <w:rPr>
+          <w:lang w:eastAsia="nl-BE"/>
+        </w:rPr>
+        <w:t xml:space="preserve"> </w:t>
       </w:r>
     </w:p>
     <w:p>
@@ -2603,21 +2579,7 @@
         <w:rPr>
           <w:lang w:eastAsia="nl-BE"/>
         </w:rPr>
-        <w:t xml:space="preserve">Voor de ORM (Object </w:t>
-      </w:r>
-      <w:proofErr w:type="spellStart"/>
-      <w:r>
-        <w:rPr>
-          <w:lang w:eastAsia="nl-BE"/>
-        </w:rPr>
-        <w:t>Relation</w:t>
-      </w:r>
-      <w:proofErr w:type="spellEnd"/>
-      <w:r>
-        <w:rPr>
-          <w:lang w:eastAsia="nl-BE"/>
-        </w:rPr>
-        <w:t xml:space="preserve"> Mapping, de middleware tussen de API en de database), heb ik Prisma gebruikt, omdat het alles versimpelt.</w:t>
+        <w:t>Voor de ORM (Object Relation Mapping, de middleware tussen de API en de database), heb ik Prisma gebruikt, omdat het alles versimpelt.</w:t>
       </w:r>
     </w:p>
     <w:p>
@@ -2793,21 +2755,7 @@
         <w:rPr>
           <w:lang w:eastAsia="nl-BE"/>
         </w:rPr>
-        <w:t xml:space="preserve">Dit is het belangrijkste onderdeel van het project. Het is een microcontroller die alle componenten bestuurt. Het heeft Wi-Fi en Bluetooth, en kan geprogrammeerd worden met </w:t>
-      </w:r>
-      <w:proofErr w:type="spellStart"/>
-      <w:r>
-        <w:rPr>
-          <w:lang w:eastAsia="nl-BE"/>
-        </w:rPr>
-        <w:t>Arduino</w:t>
-      </w:r>
-      <w:proofErr w:type="spellEnd"/>
-      <w:r>
-        <w:rPr>
-          <w:lang w:eastAsia="nl-BE"/>
-        </w:rPr>
-        <w:t>, die gebaseerd is op C++, om de sensoren en de waterpomp aan te sturen op basis van wat de sensoren meten.</w:t>
+        <w:t>Dit is het belangrijkste onderdeel van het project. Het is een microcontroller die alle componenten bestuurt. Het heeft Wi-Fi en Bluetooth, en kan geprogrammeerd worden met Arduino, die gebaseerd is op C++, om de sensoren en de waterpomp aan te sturen op basis van wat de sensoren meten.</w:t>
       </w:r>
     </w:p>
     <w:p>
@@ -2956,6 +2904,9 @@
         </w:rPr>
       </w:pPr>
       <w:r>
+        <w:rPr>
+          <w:noProof/>
+        </w:rPr>
         <w:drawing>
           <wp:anchor distT="0" distB="0" distL="114300" distR="114300" simplePos="0" relativeHeight="251663360" behindDoc="1" locked="0" layoutInCell="1" allowOverlap="1" wp14:anchorId="58271123" wp14:editId="64098B80">
             <wp:simplePos x="0" y="0"/>
@@ -3072,6 +3023,7 @@
       </w:pPr>
       <w:r>
         <w:rPr>
+          <w:noProof/>
           <w:lang w:eastAsia="nl-BE"/>
         </w:rPr>
         <w:drawing>
@@ -3207,7 +3159,6 @@
           <w:lang w:eastAsia="nl-BE"/>
         </w:rPr>
       </w:pPr>
-      <w:proofErr w:type="spellStart"/>
       <w:r>
         <w:rPr>
           <w:sz w:val="24"/>
@@ -3216,7 +3167,6 @@
         </w:rPr>
         <w:t>WiFi.h</w:t>
       </w:r>
-      <w:proofErr w:type="spellEnd"/>
     </w:p>
     <w:p>
       <w:pPr>
@@ -3255,7 +3205,6 @@
           <w:lang w:eastAsia="nl-BE"/>
         </w:rPr>
       </w:pPr>
-      <w:proofErr w:type="spellStart"/>
       <w:r>
         <w:rPr>
           <w:sz w:val="24"/>
@@ -3264,7 +3213,6 @@
         </w:rPr>
         <w:t>WebServer.h</w:t>
       </w:r>
-      <w:proofErr w:type="spellEnd"/>
     </w:p>
     <w:p>
       <w:pPr>
@@ -3312,7 +3260,6 @@
           <w:lang w:eastAsia="nl-BE"/>
         </w:rPr>
       </w:pPr>
-      <w:proofErr w:type="spellStart"/>
       <w:r>
         <w:rPr>
           <w:sz w:val="24"/>
@@ -3321,7 +3268,6 @@
         </w:rPr>
         <w:t>HTTPClient.h</w:t>
       </w:r>
-      <w:proofErr w:type="spellEnd"/>
     </w:p>
     <w:p>
       <w:pPr>
@@ -3344,21 +3290,7 @@
         <w:rPr>
           <w:lang w:eastAsia="nl-BE"/>
         </w:rPr>
-        <w:t xml:space="preserve">een externe Webserver en zo alle HTTP-functionaliteiten te gebruiken. GET om data over de plant en </w:t>
-      </w:r>
-      <w:proofErr w:type="spellStart"/>
-      <w:r>
-        <w:rPr>
-          <w:lang w:eastAsia="nl-BE"/>
-        </w:rPr>
-        <w:t>bewateringen</w:t>
-      </w:r>
-      <w:proofErr w:type="spellEnd"/>
-      <w:r>
-        <w:rPr>
-          <w:lang w:eastAsia="nl-BE"/>
-        </w:rPr>
-        <w:t xml:space="preserve"> op te halen, POST om een plant aan te maken bij de database. </w:t>
+        <w:t xml:space="preserve">een externe Webserver en zo alle HTTP-functionaliteiten te gebruiken. GET om data over de plant en bewateringen op te halen, POST om een plant aan te maken bij de database. </w:t>
       </w:r>
     </w:p>
     <w:p>
@@ -3374,7 +3306,6 @@
           <w:lang w:eastAsia="nl-BE"/>
         </w:rPr>
       </w:pPr>
-      <w:proofErr w:type="spellStart"/>
       <w:r>
         <w:rPr>
           <w:sz w:val="24"/>
@@ -3383,7 +3314,6 @@
         </w:rPr>
         <w:t>Preferences.h</w:t>
       </w:r>
-      <w:proofErr w:type="spellEnd"/>
     </w:p>
     <w:p>
       <w:pPr>
@@ -4485,7 +4415,7 @@
           <w:color w:val="D4D4D4"/>
           <w:sz w:val="21"/>
           <w:szCs w:val="21"/>
-          <w:lang w:eastAsia="nl-BE"/>
+          <w:lang w:val="en-US" w:eastAsia="nl-BE"/>
         </w:rPr>
       </w:pPr>
       <w:r>
@@ -4494,7 +4424,7 @@
           <w:color w:val="C586C0"/>
           <w:sz w:val="21"/>
           <w:szCs w:val="21"/>
-          <w:lang w:eastAsia="nl-BE"/>
+          <w:lang w:val="en-US" w:eastAsia="nl-BE"/>
         </w:rPr>
         <w:t>import</w:t>
       </w:r>
@@ -4504,7 +4434,7 @@
           <w:color w:val="D4D4D4"/>
           <w:sz w:val="21"/>
           <w:szCs w:val="21"/>
-          <w:lang w:eastAsia="nl-BE"/>
+          <w:lang w:val="en-US" w:eastAsia="nl-BE"/>
         </w:rPr>
         <w:t xml:space="preserve"> datetime</w:t>
       </w:r>
@@ -4967,7 +4897,7 @@
           <w:color w:val="D4D4D4"/>
           <w:sz w:val="21"/>
           <w:szCs w:val="21"/>
-          <w:lang w:eastAsia="nl-BE"/>
+          <w:lang w:val="en-US" w:eastAsia="nl-BE"/>
         </w:rPr>
       </w:pPr>
       <w:r>
@@ -4976,7 +4906,7 @@
           <w:color w:val="D4D4D4"/>
           <w:sz w:val="21"/>
           <w:szCs w:val="21"/>
-          <w:lang w:eastAsia="nl-BE"/>
+          <w:lang w:val="en-US" w:eastAsia="nl-BE"/>
         </w:rPr>
         <w:t>})</w:t>
       </w:r>
@@ -4990,7 +4920,7 @@
           <w:color w:val="D4D4D4"/>
           <w:sz w:val="21"/>
           <w:szCs w:val="21"/>
-          <w:lang w:eastAsia="nl-BE"/>
+          <w:lang w:val="en-US" w:eastAsia="nl-BE"/>
         </w:rPr>
       </w:pPr>
     </w:p>
@@ -5003,7 +4933,7 @@
           <w:color w:val="D4D4D4"/>
           <w:sz w:val="21"/>
           <w:szCs w:val="21"/>
-          <w:lang w:eastAsia="nl-BE"/>
+          <w:lang w:val="en-US" w:eastAsia="nl-BE"/>
         </w:rPr>
       </w:pPr>
       <w:r>
@@ -5012,7 +4942,7 @@
           <w:color w:val="DCDCAA"/>
           <w:sz w:val="21"/>
           <w:szCs w:val="21"/>
-          <w:lang w:eastAsia="nl-BE"/>
+          <w:lang w:val="en-US" w:eastAsia="nl-BE"/>
         </w:rPr>
         <w:t>print</w:t>
       </w:r>
@@ -5022,7 +4952,7 @@
           <w:color w:val="D4D4D4"/>
           <w:sz w:val="21"/>
           <w:szCs w:val="21"/>
-          <w:lang w:eastAsia="nl-BE"/>
+          <w:lang w:val="en-US" w:eastAsia="nl-BE"/>
         </w:rPr>
         <w:t>(new_post)</w:t>
       </w:r>
@@ -5036,21 +4966,21 @@
           <w:color w:val="D4D4D4"/>
           <w:sz w:val="21"/>
           <w:szCs w:val="21"/>
-          <w:lang w:eastAsia="nl-BE"/>
-        </w:rPr>
-      </w:pPr>
-    </w:p>
-    <w:p>
-      <w:pPr>
-        <w:rPr>
-          <w:lang w:eastAsia="nl-BE"/>
-        </w:rPr>
-      </w:pPr>
-    </w:p>
-    <w:p>
-      <w:pPr>
-        <w:rPr>
-          <w:lang w:eastAsia="nl-BE"/>
+          <w:lang w:val="en-US" w:eastAsia="nl-BE"/>
+        </w:rPr>
+      </w:pPr>
+    </w:p>
+    <w:p>
+      <w:pPr>
+        <w:rPr>
+          <w:lang w:val="en-US" w:eastAsia="nl-BE"/>
+        </w:rPr>
+      </w:pPr>
+    </w:p>
+    <w:p>
+      <w:pPr>
+        <w:rPr>
+          <w:lang w:val="en-US" w:eastAsia="nl-BE"/>
         </w:rPr>
       </w:pPr>
     </w:p>
@@ -5058,19 +4988,19 @@
     <w:p>
       <w:pPr>
         <w:rPr>
-          <w:lang w:eastAsia="nl-BE"/>
-        </w:rPr>
-      </w:pPr>
-    </w:p>
-    <w:p>
-      <w:pPr>
-        <w:rPr>
-          <w:lang w:eastAsia="nl-BE"/>
-        </w:rPr>
-      </w:pPr>
-      <w:r>
-        <w:rPr>
-          <w:lang w:eastAsia="nl-BE"/>
+          <w:lang w:val="en-US" w:eastAsia="nl-BE"/>
+        </w:rPr>
+      </w:pPr>
+    </w:p>
+    <w:p>
+      <w:pPr>
+        <w:rPr>
+          <w:lang w:val="en-US" w:eastAsia="nl-BE"/>
+        </w:rPr>
+      </w:pPr>
+      <w:r>
+        <w:rPr>
+          <w:lang w:val="en-US" w:eastAsia="nl-BE"/>
         </w:rPr>
         <w:br w:type="page"/>
       </w:r>
@@ -5079,13 +5009,13 @@
       <w:pPr>
         <w:pStyle w:val="Heading1"/>
         <w:rPr>
-          <w:lang w:eastAsia="nl-BE"/>
+          <w:lang w:val="en-US" w:eastAsia="nl-BE"/>
         </w:rPr>
       </w:pPr>
       <w:bookmarkStart w:id="9" w:name="_Toc130210341"/>
       <w:r>
         <w:rPr>
-          <w:lang w:eastAsia="nl-BE"/>
+          <w:lang w:val="en-US" w:eastAsia="nl-BE"/>
         </w:rPr>
         <w:lastRenderedPageBreak/>
         <w:t>WebAPI (Application Programming Interface)</w:t>
@@ -6064,47 +5994,11 @@
           <w:lang w:eastAsia="nl-BE"/>
         </w:rPr>
       </w:pPr>
-      <w:proofErr w:type="spellStart"/>
-      <w:r>
-        <w:rPr>
-          <w:lang w:eastAsia="nl-BE"/>
-        </w:rPr>
-        <w:t>Hooks</w:t>
-      </w:r>
-      <w:proofErr w:type="spellEnd"/>
-      <w:r>
-        <w:rPr>
-          <w:lang w:eastAsia="nl-BE"/>
-        </w:rPr>
-        <w:t xml:space="preserve">: </w:t>
-      </w:r>
-      <w:proofErr w:type="spellStart"/>
-      <w:r>
-        <w:rPr>
-          <w:lang w:eastAsia="nl-BE"/>
-        </w:rPr>
-        <w:t>Hooks</w:t>
-      </w:r>
-      <w:proofErr w:type="spellEnd"/>
-      <w:r>
-        <w:rPr>
-          <w:lang w:eastAsia="nl-BE"/>
-        </w:rPr>
-        <w:t xml:space="preserve"> zijn functies in React.js die de mogelijkheid bieden om state en andere React-functies te gebruiken in functionele componenten. </w:t>
-      </w:r>
-      <w:proofErr w:type="spellStart"/>
-      <w:r>
-        <w:rPr>
-          <w:lang w:eastAsia="nl-BE"/>
-        </w:rPr>
-        <w:t>Hooks</w:t>
-      </w:r>
-      <w:proofErr w:type="spellEnd"/>
-      <w:r>
-        <w:rPr>
-          <w:lang w:eastAsia="nl-BE"/>
-        </w:rPr>
-        <w:t xml:space="preserve"> stellen ontwikkelaars in staat om complexe logica te schrijven in functionele componenten, wat het schrijven van code eenvoudiger maakt en de leesbaarheid verbetert.</w:t>
+      <w:r>
+        <w:rPr>
+          <w:lang w:eastAsia="nl-BE"/>
+        </w:rPr>
+        <w:t>Hooks: Hooks zijn functies in React.js die de mogelijkheid bieden om state en andere React-functies te gebruiken in functionele componenten. Hooks stellen ontwikkelaars in staat om complexe logica te schrijven in functionele componenten, wat het schrijven van code eenvoudiger maakt en de leesbaarheid verbetert.</w:t>
       </w:r>
     </w:p>
     <w:p>
@@ -6122,21 +6016,7 @@
         <w:rPr>
           <w:lang w:eastAsia="nl-BE"/>
         </w:rPr>
-        <w:t xml:space="preserve">Context: Context is een manier om gegevens door te geven tussen componenten in een React-applicatie zonder de gegevens expliciet te moeten doorgeven via </w:t>
-      </w:r>
-      <w:proofErr w:type="spellStart"/>
-      <w:r>
-        <w:rPr>
-          <w:lang w:eastAsia="nl-BE"/>
-        </w:rPr>
-        <w:t>props</w:t>
-      </w:r>
-      <w:proofErr w:type="spellEnd"/>
-      <w:r>
-        <w:rPr>
-          <w:lang w:eastAsia="nl-BE"/>
-        </w:rPr>
-        <w:t>. Context kan worden gebruikt om thema's, gebruikersgegevens en andere gegevens te delen tussen componenten.</w:t>
+        <w:t>Context: Context is een manier om gegevens door te geven tussen componenten in een React-applicatie zonder de gegevens expliciet te moeten doorgeven via props. Context kan worden gebruikt om thema's, gebruikersgegevens en andere gegevens te delen tussen componenten.</w:t>
       </w:r>
     </w:p>
     <w:p>
@@ -6150,61 +6030,11 @@
           <w:lang w:eastAsia="nl-BE"/>
         </w:rPr>
       </w:pPr>
-      <w:proofErr w:type="spellStart"/>
-      <w:r>
-        <w:rPr>
-          <w:lang w:eastAsia="nl-BE"/>
-        </w:rPr>
-        <w:t>Props</w:t>
-      </w:r>
-      <w:proofErr w:type="spellEnd"/>
-      <w:r>
-        <w:rPr>
-          <w:lang w:eastAsia="nl-BE"/>
-        </w:rPr>
-        <w:t xml:space="preserve">: </w:t>
-      </w:r>
-      <w:proofErr w:type="spellStart"/>
-      <w:r>
-        <w:rPr>
-          <w:lang w:eastAsia="nl-BE"/>
-        </w:rPr>
-        <w:t>Props</w:t>
-      </w:r>
-      <w:proofErr w:type="spellEnd"/>
-      <w:r>
-        <w:rPr>
-          <w:lang w:eastAsia="nl-BE"/>
-        </w:rPr>
-        <w:t xml:space="preserve"> is een afkorting voor "</w:t>
-      </w:r>
-      <w:proofErr w:type="spellStart"/>
-      <w:r>
-        <w:rPr>
-          <w:lang w:eastAsia="nl-BE"/>
-        </w:rPr>
-        <w:t>properties</w:t>
-      </w:r>
-      <w:proofErr w:type="spellEnd"/>
-      <w:r>
-        <w:rPr>
-          <w:lang w:eastAsia="nl-BE"/>
-        </w:rPr>
-        <w:t xml:space="preserve">" en worden gebruikt om gegevens door te geven aan componenten. </w:t>
-      </w:r>
-      <w:proofErr w:type="spellStart"/>
-      <w:r>
-        <w:rPr>
-          <w:lang w:eastAsia="nl-BE"/>
-        </w:rPr>
-        <w:t>Props</w:t>
-      </w:r>
-      <w:proofErr w:type="spellEnd"/>
-      <w:r>
-        <w:rPr>
-          <w:lang w:eastAsia="nl-BE"/>
-        </w:rPr>
-        <w:t xml:space="preserve"> kunnen strings, objecten, functies en andere waarden bevatten en stellen componenten in staat om te communiceren met andere componenten in een React-applicatie.</w:t>
+      <w:r>
+        <w:rPr>
+          <w:lang w:eastAsia="nl-BE"/>
+        </w:rPr>
+        <w:t>Props: Props is een afkorting voor "properties" en worden gebruikt om gegevens door te geven aan componenten. Props kunnen strings, objecten, functies en andere waarden bevatten en stellen componenten in staat om te communiceren met andere componenten in een React-applicatie.</w:t>
       </w:r>
     </w:p>
     <w:p>
@@ -6222,21 +6052,7 @@
         <w:rPr>
           <w:lang w:eastAsia="nl-BE"/>
         </w:rPr>
-        <w:t xml:space="preserve">State: State is een manier om gegevens op te slaan in een component. Wanneer de staat van een component verandert, wordt de component opnieuw </w:t>
-      </w:r>
-      <w:proofErr w:type="spellStart"/>
-      <w:r>
-        <w:rPr>
-          <w:lang w:eastAsia="nl-BE"/>
-        </w:rPr>
-        <w:t>gerenderd</w:t>
-      </w:r>
-      <w:proofErr w:type="spellEnd"/>
-      <w:r>
-        <w:rPr>
-          <w:lang w:eastAsia="nl-BE"/>
-        </w:rPr>
-        <w:t xml:space="preserve"> om de wijzigingen weer te geven. State kan worden gebruikt om gegevens op te slaan die veranderen tijdens de levensduur van een component.</w:t>
+        <w:t>State: State is een manier om gegevens op te slaan in een component. Wanneer de staat van een component verandert, wordt de component opnieuw gerenderd om de wijzigingen weer te geven. State kan worden gebruikt om gegevens op te slaan die veranderen tijdens de levensduur van een component.</w:t>
       </w:r>
     </w:p>
     <w:p>
@@ -6508,17 +6324,9 @@
           <w:lang w:eastAsia="nl-BE"/>
         </w:rPr>
         <w:lastRenderedPageBreak/>
-        <w:t xml:space="preserve">Data </w:t>
-      </w:r>
-      <w:proofErr w:type="spellStart"/>
-      <w:r>
-        <w:rPr>
-          <w:lang w:eastAsia="nl-BE"/>
-        </w:rPr>
-        <w:t>fetching</w:t>
+        <w:t>Data fetching</w:t>
       </w:r>
       <w:bookmarkEnd w:id="22"/>
-      <w:proofErr w:type="spellEnd"/>
     </w:p>
     <w:p>
       <w:pPr>
@@ -7686,6 +7494,7 @@
     <w:lsdException w:name="HTML Sample" w:semiHidden="1" w:unhideWhenUsed="1"/>
     <w:lsdException w:name="HTML Typewriter" w:semiHidden="1" w:unhideWhenUsed="1"/>
     <w:lsdException w:name="HTML Variable" w:semiHidden="1" w:unhideWhenUsed="1"/>
+    <w:lsdException w:name="Normal Table" w:semiHidden="1" w:unhideWhenUsed="1"/>
     <w:lsdException w:name="annotation subject" w:semiHidden="1" w:unhideWhenUsed="1"/>
     <w:lsdException w:name="No List" w:semiHidden="1" w:unhideWhenUsed="1"/>
     <w:lsdException w:name="Outline List 1" w:semiHidden="1" w:unhideWhenUsed="1"/>
@@ -7728,8 +7537,11 @@
     <w:lsdException w:name="Table Contemporary" w:semiHidden="1" w:unhideWhenUsed="1"/>
     <w:lsdException w:name="Table Elegant" w:semiHidden="1" w:unhideWhenUsed="1"/>
     <w:lsdException w:name="Table Professional" w:semiHidden="1" w:unhideWhenUsed="1"/>
+    <w:lsdException w:name="Table Subtle 1" w:semiHidden="1" w:unhideWhenUsed="1"/>
     <w:lsdException w:name="Table Subtle 2" w:semiHidden="1" w:unhideWhenUsed="1"/>
     <w:lsdException w:name="Table Web 1" w:semiHidden="1" w:unhideWhenUsed="1"/>
+    <w:lsdException w:name="Table Web 2" w:semiHidden="1" w:unhideWhenUsed="1"/>
+    <w:lsdException w:name="Table Web 3" w:semiHidden="1" w:unhideWhenUsed="1"/>
     <w:lsdException w:name="Balloon Text" w:semiHidden="1" w:unhideWhenUsed="1"/>
     <w:lsdException w:name="Table Grid" w:uiPriority="39"/>
     <w:lsdException w:name="Table Theme" w:semiHidden="1" w:unhideWhenUsed="1"/>
@@ -8387,7 +8199,7 @@
     <w:charset w:val="00"/>
     <w:family w:val="swiss"/>
     <w:pitch w:val="variable"/>
-    <w:sig w:usb0="E0002EFF" w:usb1="C000247B" w:usb2="00000009" w:usb3="00000000" w:csb0="000001FF" w:csb1="00000000"/>
+    <w:sig w:usb0="E4002EFF" w:usb1="C000247B" w:usb2="00000009" w:usb3="00000000" w:csb0="000001FF" w:csb1="00000000"/>
   </w:font>
   <w:font w:name="Arial">
     <w:panose1 w:val="020B0604020202020204"/>
@@ -8401,7 +8213,7 @@
     <w:charset w:val="00"/>
     <w:family w:val="swiss"/>
     <w:pitch w:val="variable"/>
-    <w:sig w:usb0="E0002AFF" w:usb1="C000247B" w:usb2="00000009" w:usb3="00000000" w:csb0="000001FF" w:csb1="00000000"/>
+    <w:sig w:usb0="E4002EFF" w:usb1="C000247B" w:usb2="00000009" w:usb3="00000000" w:csb0="000001FF" w:csb1="00000000"/>
   </w:font>
   <w:font w:name="Consolas">
     <w:panose1 w:val="020B0609020204030204"/>
@@ -8442,6 +8254,7 @@
     <w:rsid w:val="00B079C9"/>
     <w:rsid w:val="00B46549"/>
     <w:rsid w:val="00C5006C"/>
+    <w:rsid w:val="00DA49A0"/>
     <w:rsid w:val="00DF191F"/>
     <w:rsid w:val="00E24514"/>
   </w:rsids>
@@ -8461,7 +8274,7 @@
   <w:themeFontLang w:val="nl-BE" w:bidi="ar-SA"/>
   <w:clrSchemeMapping w:bg1="light1" w:t1="dark1" w:bg2="light2" w:t2="dark2" w:accent1="accent1" w:accent2="accent2" w:accent3="accent3" w:accent4="accent4" w:accent5="accent5" w:accent6="accent6" w:hyperlink="hyperlink" w:followedHyperlink="followedHyperlink"/>
   <w:decimalSymbol w:val=","/>
-  <w:listSeparator w:val=";"/>
+  <w:listSeparator w:val=","/>
   <w15:chartTrackingRefBased/>
 </w:settings>
 </file>
@@ -8589,6 +8402,7 @@
     <w:lsdException w:name="HTML Sample" w:semiHidden="1" w:unhideWhenUsed="1"/>
     <w:lsdException w:name="HTML Typewriter" w:semiHidden="1" w:unhideWhenUsed="1"/>
     <w:lsdException w:name="HTML Variable" w:semiHidden="1" w:unhideWhenUsed="1"/>
+    <w:lsdException w:name="Normal Table" w:semiHidden="1" w:unhideWhenUsed="1"/>
     <w:lsdException w:name="annotation subject" w:semiHidden="1" w:unhideWhenUsed="1"/>
     <w:lsdException w:name="No List" w:semiHidden="1" w:unhideWhenUsed="1"/>
     <w:lsdException w:name="Outline List 1" w:semiHidden="1" w:unhideWhenUsed="1"/>
@@ -8631,8 +8445,11 @@
     <w:lsdException w:name="Table Contemporary" w:semiHidden="1" w:unhideWhenUsed="1"/>
     <w:lsdException w:name="Table Elegant" w:semiHidden="1" w:unhideWhenUsed="1"/>
     <w:lsdException w:name="Table Professional" w:semiHidden="1" w:unhideWhenUsed="1"/>
+    <w:lsdException w:name="Table Subtle 1" w:semiHidden="1" w:unhideWhenUsed="1"/>
     <w:lsdException w:name="Table Subtle 2" w:semiHidden="1" w:unhideWhenUsed="1"/>
     <w:lsdException w:name="Table Web 1" w:semiHidden="1" w:unhideWhenUsed="1"/>
+    <w:lsdException w:name="Table Web 2" w:semiHidden="1" w:unhideWhenUsed="1"/>
+    <w:lsdException w:name="Table Web 3" w:semiHidden="1" w:unhideWhenUsed="1"/>
     <w:lsdException w:name="Balloon Text" w:semiHidden="1" w:unhideWhenUsed="1"/>
     <w:lsdException w:name="Table Grid" w:uiPriority="39"/>
     <w:lsdException w:name="Table Theme" w:semiHidden="1" w:unhideWhenUsed="1"/>

</xml_diff>